<commit_message>
RAD And SDD Updated
</commit_message>
<xml_diff>
--- a/Documentation/SDD.docx
+++ b/Documentation/SDD.docx
@@ -139,18 +139,7 @@
                       <w:rtl/>
                       <w:lang w:bidi="fa-IR"/>
                     </w:rPr>
-                    <w:t xml:space="preserve">محمد </w:t>
-                  </w:r>
-                  <w:r>
-                    <w:rPr>
-                      <w:rFonts w:cs="EntezareZohoor C3" w:hint="cs"/>
-                      <w:color w:val="86E5E0"/>
-                      <w:sz w:val="40"/>
-                      <w:szCs w:val="40"/>
-                      <w:rtl/>
-                      <w:lang w:bidi="fa-IR"/>
-                    </w:rPr>
-                    <w:t>اخگری</w:t>
+                    <w:t>محمد اخگری</w:t>
                   </w:r>
                 </w:p>
               </w:txbxContent>
@@ -187,18 +176,7 @@
                       <w:rtl/>
                       <w:lang w:bidi="fa-IR"/>
                     </w:rPr>
-                    <w:t xml:space="preserve">علی </w:t>
-                  </w:r>
-                  <w:r>
-                    <w:rPr>
-                      <w:rFonts w:cs="EntezareZohoor C3" w:hint="cs"/>
-                      <w:color w:val="5FD789"/>
-                      <w:sz w:val="40"/>
-                      <w:szCs w:val="40"/>
-                      <w:rtl/>
-                      <w:lang w:bidi="fa-IR"/>
-                    </w:rPr>
-                    <w:t>دهقانی</w:t>
+                    <w:t>علی دهقانی</w:t>
                   </w:r>
                 </w:p>
               </w:txbxContent>
@@ -237,19 +215,7 @@
                       <w:rtl/>
                       <w:lang w:bidi="fa-IR"/>
                     </w:rPr>
-                    <w:t xml:space="preserve">سید </w:t>
-                  </w:r>
-                  <w:r>
-                    <w:rPr>
-                      <w:rFonts w:cs="EntezareZohoor C3" w:hint="cs"/>
-                      <w:bCs/>
-                      <w:color w:val="D25F5D"/>
-                      <w:sz w:val="40"/>
-                      <w:szCs w:val="40"/>
-                      <w:rtl/>
-                      <w:lang w:bidi="fa-IR"/>
-                    </w:rPr>
-                    <w:t>حمید فلاح</w:t>
+                    <w:t>سید حمید فلاح</w:t>
                   </w:r>
                 </w:p>
               </w:txbxContent>
@@ -292,18 +258,7 @@
                       <w:rtl/>
                       <w:lang w:bidi="fa-IR"/>
                     </w:rPr>
-                    <w:t xml:space="preserve">دانشکده </w:t>
-                  </w:r>
-                  <w:r>
-                    <w:rPr>
-                      <w:rFonts w:ascii="FederationBold" w:hAnsi="FederationBold" w:cs="B Elm" w:hint="cs"/>
-                      <w:color w:val="000000" w:themeColor="text1"/>
-                      <w:sz w:val="32"/>
-                      <w:szCs w:val="32"/>
-                      <w:rtl/>
-                      <w:lang w:bidi="fa-IR"/>
-                    </w:rPr>
-                    <w:t>مهندسی کامپیوتر</w:t>
+                    <w:t>دانشکده مهندسی کامپیوتر</w:t>
                   </w:r>
                 </w:p>
                 <w:p>
@@ -472,18 +427,7 @@
                       <w:rtl/>
                       <w:lang w:bidi="fa-IR"/>
                     </w:rPr>
-                    <w:t xml:space="preserve">محسن </w:t>
-                  </w:r>
-                  <w:r>
-                    <w:rPr>
-                      <w:rFonts w:cs="EntezareZohoor C3" w:hint="cs"/>
-                      <w:color w:val="D98A5A"/>
-                      <w:sz w:val="40"/>
-                      <w:szCs w:val="40"/>
-                      <w:rtl/>
-                      <w:lang w:bidi="fa-IR"/>
-                    </w:rPr>
-                    <w:t>رحیمی</w:t>
+                    <w:t>محسن رحیمی</w:t>
                   </w:r>
                 </w:p>
               </w:txbxContent>
@@ -1197,8 +1141,6 @@
         </w:sectPr>
       </w:pPr>
     </w:p>
-    <w:bookmarkStart w:id="0" w:name="_GoBack"/>
-    <w:bookmarkEnd w:id="0"/>
     <w:p>
       <w:pPr>
         <w:pStyle w:val="TOC1"/>
@@ -4266,7 +4208,7 @@
           <w:lang w:bidi="fa-IR"/>
         </w:rPr>
       </w:pPr>
-      <w:bookmarkStart w:id="1" w:name="_Toc375874852"/>
+      <w:bookmarkStart w:id="0" w:name="_Toc375874852"/>
       <w:r>
         <w:rPr>
           <w:rFonts w:hint="cs"/>
@@ -4282,167 +4224,165 @@
           <w:lang w:bidi="fa-IR"/>
         </w:rPr>
         <w:t xml:space="preserve"> تبلیغ نما</w:t>
+      </w:r>
+      <w:bookmarkEnd w:id="0"/>
+    </w:p>
+    <w:p>
+      <w:pPr>
+        <w:pStyle w:val="Heading2"/>
+        <w:rPr>
+          <w:rtl/>
+        </w:rPr>
+      </w:pPr>
+      <w:bookmarkStart w:id="1" w:name="_Toc375874853"/>
+      <w:r>
+        <w:rPr>
+          <w:rFonts w:hint="cs"/>
+          <w:rtl/>
+        </w:rPr>
+        <w:t>مقدمه</w:t>
       </w:r>
       <w:bookmarkEnd w:id="1"/>
     </w:p>
     <w:p>
       <w:pPr>
+        <w:pStyle w:val="mainbody"/>
+        <w:rPr>
+          <w:rtl/>
+        </w:rPr>
+      </w:pPr>
+      <w:r>
+        <w:rPr>
+          <w:rFonts w:hint="cs"/>
+          <w:rtl/>
+        </w:rPr>
+        <w:t xml:space="preserve">هدف کلی این سایت ایجاد یک ارتباط بین افرادی که متقاضی خدمات و یا کالای خاصی هستند و افراد یا مراکزی که </w:t>
+      </w:r>
+      <w:r>
+        <w:rPr>
+          <w:rFonts w:hint="cs"/>
+          <w:rtl/>
+        </w:rPr>
+        <w:t>ارائه‌دهنده‌ی</w:t>
+      </w:r>
+      <w:r>
+        <w:rPr>
+          <w:rFonts w:hint="cs"/>
+          <w:rtl/>
+        </w:rPr>
+        <w:t xml:space="preserve"> این محصول</w:t>
+      </w:r>
+      <w:r>
+        <w:rPr>
+          <w:rFonts w:hint="cs"/>
+          <w:rtl/>
+        </w:rPr>
+        <w:softHyphen/>
+        <w:t>اند می</w:t>
+      </w:r>
+      <w:r>
+        <w:rPr>
+          <w:rFonts w:hint="cs"/>
+          <w:rtl/>
+        </w:rPr>
+        <w:softHyphen/>
+        <w:t xml:space="preserve">باشد. در این فاز </w:t>
+      </w:r>
+      <w:r>
+        <w:rPr>
+          <w:rFonts w:hint="cs"/>
+          <w:rtl/>
+        </w:rPr>
+        <w:t>قسمت‌های</w:t>
+      </w:r>
+      <w:r>
+        <w:rPr>
+          <w:rFonts w:hint="cs"/>
+          <w:rtl/>
+        </w:rPr>
+        <w:t xml:space="preserve"> اولیه</w:t>
+      </w:r>
+      <w:r>
+        <w:rPr>
+          <w:rFonts w:hint="cs"/>
+          <w:rtl/>
+        </w:rPr>
+        <w:softHyphen/>
+        <w:t xml:space="preserve">ی این سیستم </w:t>
+      </w:r>
+      <w:r>
+        <w:rPr>
+          <w:rFonts w:hint="cs"/>
+          <w:rtl/>
+        </w:rPr>
+        <w:t>پیاده‌سازی</w:t>
+      </w:r>
+      <w:r>
+        <w:rPr>
+          <w:rFonts w:hint="cs"/>
+          <w:rtl/>
+        </w:rPr>
+        <w:t xml:space="preserve"> شده که در ادامه به بیان هر کدام خواهیم پرداخت.</w:t>
+      </w:r>
+    </w:p>
+    <w:p>
+      <w:pPr>
         <w:pStyle w:val="Heading2"/>
         <w:rPr>
           <w:rtl/>
         </w:rPr>
       </w:pPr>
-      <w:bookmarkStart w:id="2" w:name="_Toc375874853"/>
-      <w:r>
-        <w:rPr>
-          <w:rFonts w:hint="cs"/>
-          <w:rtl/>
-        </w:rPr>
-        <w:t>مقدمه</w:t>
+      <w:bookmarkStart w:id="2" w:name="_Toc375874854"/>
+      <w:r>
+        <w:rPr>
+          <w:rFonts w:hint="cs"/>
+          <w:rtl/>
+        </w:rPr>
+        <w:t>معماری نرم افزار پیشنهادی</w:t>
       </w:r>
       <w:bookmarkEnd w:id="2"/>
     </w:p>
     <w:p>
       <w:pPr>
-        <w:pStyle w:val="mainbody"/>
-        <w:rPr>
-          <w:rFonts w:hint="cs"/>
-          <w:rtl/>
-        </w:rPr>
-      </w:pPr>
-      <w:r>
-        <w:rPr>
-          <w:rFonts w:hint="cs"/>
-          <w:rtl/>
-        </w:rPr>
-        <w:t xml:space="preserve">هدف کلی این سایت ایجاد یک ارتباط بین افرادی که متقاضی خدمات و یا کالای خاصی هستند و افراد یا مراکزی که </w:t>
-      </w:r>
-      <w:r>
-        <w:rPr>
-          <w:rFonts w:hint="cs"/>
-          <w:rtl/>
-        </w:rPr>
-        <w:t>ارائه‌دهنده‌ی</w:t>
-      </w:r>
-      <w:r>
-        <w:rPr>
-          <w:rFonts w:hint="cs"/>
-          <w:rtl/>
-        </w:rPr>
-        <w:t xml:space="preserve"> این محصول</w:t>
-      </w:r>
-      <w:r>
-        <w:rPr>
-          <w:rFonts w:hint="cs"/>
-          <w:rtl/>
-        </w:rPr>
-        <w:softHyphen/>
-        <w:t>اند می</w:t>
-      </w:r>
-      <w:r>
-        <w:rPr>
-          <w:rFonts w:hint="cs"/>
-          <w:rtl/>
-        </w:rPr>
-        <w:softHyphen/>
-        <w:t xml:space="preserve">باشد. در این فاز </w:t>
-      </w:r>
-      <w:r>
-        <w:rPr>
-          <w:rFonts w:hint="cs"/>
-          <w:rtl/>
-        </w:rPr>
-        <w:t>قسمت‌های</w:t>
-      </w:r>
-      <w:r>
-        <w:rPr>
-          <w:rFonts w:hint="cs"/>
-          <w:rtl/>
-        </w:rPr>
-        <w:t xml:space="preserve"> اولیه</w:t>
-      </w:r>
-      <w:r>
-        <w:rPr>
-          <w:rFonts w:hint="cs"/>
-          <w:rtl/>
-        </w:rPr>
-        <w:softHyphen/>
-        <w:t xml:space="preserve">ی این سیستم </w:t>
-      </w:r>
-      <w:r>
-        <w:rPr>
-          <w:rFonts w:hint="cs"/>
-          <w:rtl/>
-        </w:rPr>
-        <w:t>پیاده‌سازی</w:t>
-      </w:r>
-      <w:r>
-        <w:rPr>
-          <w:rFonts w:hint="cs"/>
-          <w:rtl/>
-        </w:rPr>
-        <w:t xml:space="preserve"> شده که در ادامه به بیان هر کدام خواهیم پرداخت.</w:t>
-      </w:r>
-    </w:p>
-    <w:p>
-      <w:pPr>
-        <w:pStyle w:val="Heading2"/>
-        <w:rPr>
-          <w:rFonts w:hint="cs"/>
-          <w:rtl/>
-        </w:rPr>
-      </w:pPr>
-      <w:bookmarkStart w:id="3" w:name="_Toc375874854"/>
-      <w:r>
-        <w:rPr>
-          <w:rFonts w:hint="cs"/>
-          <w:rtl/>
-        </w:rPr>
-        <w:t>معماری نرم افزار پیشنهادی</w:t>
+        <w:pStyle w:val="Heading3"/>
+        <w:rPr>
+          <w:rtl/>
+        </w:rPr>
+      </w:pPr>
+      <w:bookmarkStart w:id="3" w:name="_Toc375874855"/>
+      <w:r>
+        <w:rPr>
+          <w:rStyle w:val="shorttext"/>
+          <w:rFonts w:hint="cs"/>
+          <w:rtl/>
+        </w:rPr>
+        <w:t xml:space="preserve">مدیریت </w:t>
+      </w:r>
+      <w:r>
+        <w:rPr>
+          <w:rStyle w:val="hps"/>
+          <w:rFonts w:hint="cs"/>
+          <w:rtl/>
+        </w:rPr>
+        <w:t>داده‌های</w:t>
+      </w:r>
+      <w:r>
+        <w:rPr>
+          <w:rStyle w:val="shorttext"/>
+          <w:rFonts w:hint="cs"/>
+          <w:rtl/>
+        </w:rPr>
+        <w:t xml:space="preserve"> </w:t>
+      </w:r>
+      <w:r>
+        <w:rPr>
+          <w:rStyle w:val="hps"/>
+          <w:rFonts w:hint="cs"/>
+          <w:rtl/>
+        </w:rPr>
+        <w:t>ماندگار</w:t>
       </w:r>
       <w:bookmarkEnd w:id="3"/>
-    </w:p>
-    <w:p>
-      <w:pPr>
-        <w:pStyle w:val="Heading3"/>
-        <w:rPr>
-          <w:rtl/>
-        </w:rPr>
-      </w:pPr>
-      <w:bookmarkStart w:id="4" w:name="_Toc375874855"/>
-      <w:r>
-        <w:rPr>
-          <w:rStyle w:val="shorttext"/>
-          <w:rFonts w:hint="cs"/>
-          <w:rtl/>
-        </w:rPr>
-        <w:t xml:space="preserve">مدیریت </w:t>
-      </w:r>
-      <w:r>
-        <w:rPr>
-          <w:rStyle w:val="hps"/>
-          <w:rFonts w:hint="cs"/>
-          <w:rtl/>
-        </w:rPr>
-        <w:t>داده‌های</w:t>
-      </w:r>
-      <w:r>
-        <w:rPr>
-          <w:rStyle w:val="shorttext"/>
-          <w:rFonts w:hint="cs"/>
-          <w:rtl/>
-        </w:rPr>
-        <w:t xml:space="preserve"> </w:t>
-      </w:r>
-      <w:r>
-        <w:rPr>
-          <w:rStyle w:val="hps"/>
-          <w:rFonts w:hint="cs"/>
-          <w:rtl/>
-        </w:rPr>
-        <w:t>ماندگار</w:t>
-      </w:r>
-      <w:bookmarkEnd w:id="4"/>
     </w:p>
     <w:p>
       <w:pPr>
@@ -4777,7 +4717,7 @@
           <w:rtl/>
         </w:rPr>
       </w:pPr>
-      <w:bookmarkStart w:id="5" w:name="_Toc375874856"/>
+      <w:bookmarkStart w:id="4" w:name="_Toc375874856"/>
       <w:r>
         <w:rPr>
           <w:rStyle w:val="shorttext"/>
@@ -4809,6 +4749,103 @@
           <w:rtl/>
         </w:rPr>
         <w:t>دسترسی</w:t>
+      </w:r>
+      <w:bookmarkEnd w:id="4"/>
+    </w:p>
+    <w:p>
+      <w:pPr>
+        <w:pStyle w:val="mainbody"/>
+        <w:rPr>
+          <w:rtl/>
+        </w:rPr>
+      </w:pPr>
+      <w:r>
+        <w:rPr>
+          <w:rFonts w:hint="cs"/>
+          <w:rtl/>
+        </w:rPr>
+        <w:t>به‌منظور</w:t>
+      </w:r>
+      <w:r>
+        <w:rPr>
+          <w:rFonts w:hint="cs"/>
+          <w:rtl/>
+        </w:rPr>
+        <w:t xml:space="preserve"> ایجاد دسترسی</w:t>
+      </w:r>
+      <w:r>
+        <w:rPr>
+          <w:rFonts w:hint="cs"/>
+          <w:rtl/>
+        </w:rPr>
+        <w:softHyphen/>
+        <w:t xml:space="preserve">های متفاوت برای انواع کاربران هر کاربر با استفاده از </w:t>
+      </w:r>
+      <w:r>
+        <w:rPr>
+          <w:rFonts w:hint="cs"/>
+          <w:rtl/>
+        </w:rPr>
+        <w:t>نام کاربری</w:t>
+      </w:r>
+      <w:r>
+        <w:rPr>
+          <w:rFonts w:hint="cs"/>
+          <w:rtl/>
+        </w:rPr>
+        <w:t xml:space="preserve"> و رمز عبور </w:t>
+      </w:r>
+      <w:r>
+        <w:rPr>
+          <w:rFonts w:hint="cs"/>
+          <w:rtl/>
+        </w:rPr>
+        <w:t>منحصربه‌فرد</w:t>
+      </w:r>
+      <w:r>
+        <w:rPr>
+          <w:rFonts w:hint="cs"/>
+          <w:rtl/>
+        </w:rPr>
+        <w:t xml:space="preserve"> خود وارد سیستم </w:t>
+      </w:r>
+      <w:r>
+        <w:rPr>
+          <w:rFonts w:hint="cs"/>
+          <w:rtl/>
+        </w:rPr>
+        <w:t>می‌شود</w:t>
+      </w:r>
+      <w:r>
+        <w:rPr>
+          <w:rFonts w:hint="cs"/>
+          <w:rtl/>
+        </w:rPr>
+        <w:t xml:space="preserve"> و از امکانات موجود بهره می</w:t>
+      </w:r>
+      <w:r>
+        <w:rPr>
+          <w:rFonts w:hint="cs"/>
+          <w:rtl/>
+        </w:rPr>
+        <w:softHyphen/>
+        <w:t>برد.</w:t>
+      </w:r>
+    </w:p>
+    <w:p>
+      <w:pPr>
+        <w:rPr>
+          <w:rFonts w:ascii="Tahoma" w:eastAsia="Times New Roman" w:hAnsi="Tahoma"/>
+        </w:rPr>
+      </w:pPr>
+      <w:bookmarkStart w:id="5" w:name="_Toc371627401"/>
+      <w:r>
+        <w:rPr>
+          <w:rStyle w:val="shorttext"/>
+          <w:rFonts w:hint="cs"/>
+          <w:rtl/>
+        </w:rPr>
+        <w:t>شرایط مرزی</w:t>
       </w:r>
       <w:bookmarkEnd w:id="5"/>
     </w:p>
@@ -4824,88 +4861,71 @@
           <w:rFonts w:hint="cs"/>
           <w:rtl/>
         </w:rPr>
-        <w:t>به‌منظور</w:t>
-      </w:r>
-      <w:r>
-        <w:rPr>
-          <w:rFonts w:hint="cs"/>
-          <w:rtl/>
-        </w:rPr>
-        <w:t xml:space="preserve"> ایجاد دسترسی</w:t>
-      </w:r>
-      <w:r>
-        <w:rPr>
-          <w:rFonts w:hint="cs"/>
-          <w:rtl/>
-        </w:rPr>
-        <w:softHyphen/>
-        <w:t xml:space="preserve">های متفاوت برای انواع کاربران هر کاربر با استفاده از </w:t>
-      </w:r>
-      <w:r>
-        <w:rPr>
-          <w:rFonts w:hint="cs"/>
-          <w:rtl/>
-        </w:rPr>
-        <w:t>نام کاربری</w:t>
-      </w:r>
-      <w:r>
-        <w:rPr>
-          <w:rFonts w:hint="cs"/>
-          <w:rtl/>
-        </w:rPr>
-        <w:t xml:space="preserve"> و رمز عبور </w:t>
-      </w:r>
-      <w:r>
-        <w:rPr>
-          <w:rFonts w:hint="cs"/>
-          <w:rtl/>
-        </w:rPr>
-        <w:t>منحصربه‌فرد</w:t>
-      </w:r>
-      <w:r>
-        <w:rPr>
-          <w:rFonts w:hint="cs"/>
-          <w:rtl/>
-        </w:rPr>
-        <w:t xml:space="preserve"> خود وارد سیستم </w:t>
-      </w:r>
-      <w:r>
-        <w:rPr>
-          <w:rFonts w:hint="cs"/>
-          <w:rtl/>
-        </w:rPr>
-        <w:t>می‌شود</w:t>
-      </w:r>
-      <w:r>
-        <w:rPr>
-          <w:rFonts w:hint="cs"/>
-          <w:rtl/>
-        </w:rPr>
-        <w:t xml:space="preserve"> و از امکانات موجود بهره می</w:t>
-      </w:r>
-      <w:r>
-        <w:rPr>
-          <w:rFonts w:hint="cs"/>
-          <w:rtl/>
-        </w:rPr>
-        <w:softHyphen/>
-        <w:t>برد.</w:t>
+        <w:lastRenderedPageBreak/>
+        <w:t xml:space="preserve">در برنامه </w:t>
+      </w:r>
+      <w:r>
+        <w:rPr>
+          <w:rFonts w:hint="cs"/>
+          <w:rtl/>
+        </w:rPr>
+        <w:t>نوشته‌شده</w:t>
+      </w:r>
+      <w:r>
+        <w:rPr>
+          <w:rFonts w:hint="cs"/>
+          <w:rtl/>
+        </w:rPr>
+        <w:t xml:space="preserve"> جهت مدیریت خطاهای احتمالی از دستورات </w:t>
+      </w:r>
+      <w:r>
+        <w:rPr>
+          <w:rFonts w:hint="cs"/>
+          <w:rtl/>
+        </w:rPr>
+        <w:t>کنترل‌کننده</w:t>
+      </w:r>
+      <w:r>
+        <w:rPr>
+          <w:rFonts w:hint="cs"/>
+          <w:rtl/>
+        </w:rPr>
+        <w:t xml:space="preserve"> خطا همانند</w:t>
+      </w:r>
+      <w:r>
+        <w:rPr>
+          <w:rtl/>
+        </w:rPr>
+        <w:t xml:space="preserve"> </w:t>
+      </w:r>
+      <w:r>
+        <w:t>try</w:t>
+      </w:r>
+      <w:r>
+        <w:t>-catch</w:t>
+      </w:r>
+      <w:r>
+        <w:rPr>
+          <w:rFonts w:hint="cs"/>
+          <w:rtl/>
+        </w:rPr>
+        <w:t xml:space="preserve"> استفاده خواهد گشت تا با این کار کاربر هیچ‌گاه سیستم را در حالت خطا مشاهده نکند.</w:t>
       </w:r>
     </w:p>
     <w:p>
       <w:pPr>
-        <w:rPr>
-          <w:rFonts w:ascii="Tahoma" w:eastAsia="Times New Roman" w:hAnsi="Tahoma"/>
-        </w:rPr>
-      </w:pPr>
-      <w:bookmarkStart w:id="6" w:name="_Toc371627401"/>
-      <w:r>
-        <w:rPr>
-          <w:rStyle w:val="shorttext"/>
-          <w:rFonts w:hint="cs"/>
-          <w:rtl/>
-        </w:rPr>
-        <w:t>شرایط مرزی</w:t>
+        <w:pStyle w:val="Heading2"/>
+        <w:rPr>
+          <w:rtl/>
+        </w:rPr>
+      </w:pPr>
+      <w:bookmarkStart w:id="6" w:name="_Toc375874857"/>
+      <w:r>
+        <w:rPr>
+          <w:rFonts w:hint="cs"/>
+          <w:rtl/>
+        </w:rPr>
+        <w:t>نمودار های فعالیت</w:t>
       </w:r>
       <w:bookmarkEnd w:id="6"/>
     </w:p>
@@ -4921,131 +4941,51 @@
           <w:rFonts w:hint="cs"/>
           <w:rtl/>
         </w:rPr>
-        <w:lastRenderedPageBreak/>
-        <w:t xml:space="preserve">در برنامه </w:t>
-      </w:r>
-      <w:r>
-        <w:rPr>
-          <w:rFonts w:hint="cs"/>
-          <w:rtl/>
-        </w:rPr>
-        <w:t>نوشته‌شده</w:t>
-      </w:r>
-      <w:r>
-        <w:rPr>
-          <w:rFonts w:hint="cs"/>
-          <w:rtl/>
-        </w:rPr>
-        <w:t xml:space="preserve"> جهت مدیریت خطاهای احتمالی از دستورات </w:t>
-      </w:r>
-      <w:r>
-        <w:rPr>
-          <w:rFonts w:hint="cs"/>
-          <w:rtl/>
-        </w:rPr>
-        <w:t>کنترل‌کننده</w:t>
-      </w:r>
-      <w:r>
-        <w:rPr>
-          <w:rFonts w:hint="cs"/>
-          <w:rtl/>
-        </w:rPr>
-        <w:t xml:space="preserve"> خطا همانند</w:t>
-      </w:r>
-      <w:r>
-        <w:rPr>
-          <w:rtl/>
-        </w:rPr>
-        <w:t xml:space="preserve"> </w:t>
-      </w:r>
-      <w:r>
-        <w:t>try</w:t>
-      </w:r>
-      <w:r>
-        <w:t>-catch</w:t>
-      </w:r>
-      <w:r>
-        <w:rPr>
-          <w:rFonts w:hint="cs"/>
-          <w:rtl/>
-        </w:rPr>
-        <w:t xml:space="preserve"> استفاده خواهد گشت تا با این کار کاربر هیچ‌گاه سیستم را در حالت خطا مشاهده نکند.</w:t>
+        <w:t xml:space="preserve">در این فاز از </w:t>
+      </w:r>
+      <w:r>
+        <w:rPr>
+          <w:rFonts w:hint="cs"/>
+          <w:rtl/>
+        </w:rPr>
+        <w:t>پروژه</w:t>
+      </w:r>
+      <w:r>
+        <w:rPr>
+          <w:rtl/>
+        </w:rPr>
+        <w:t xml:space="preserve"> به</w:t>
+      </w:r>
+      <w:r>
+        <w:rPr>
+          <w:rFonts w:hint="cs"/>
+          <w:rtl/>
+        </w:rPr>
+        <w:t xml:space="preserve"> نیازهای زیر پاسخ </w:t>
+      </w:r>
+      <w:r>
+        <w:rPr>
+          <w:rFonts w:hint="cs"/>
+          <w:rtl/>
+        </w:rPr>
+        <w:t>داده‌شده</w:t>
+      </w:r>
+      <w:r>
+        <w:rPr>
+          <w:rFonts w:hint="cs"/>
+          <w:rtl/>
+        </w:rPr>
+        <w:t xml:space="preserve"> است:</w:t>
       </w:r>
     </w:p>
     <w:p>
       <w:pPr>
-        <w:pStyle w:val="Heading2"/>
-        <w:rPr>
-          <w:rtl/>
-        </w:rPr>
-      </w:pPr>
-      <w:bookmarkStart w:id="7" w:name="_Toc375874857"/>
-      <w:r>
-        <w:rPr>
-          <w:rFonts w:hint="cs"/>
-          <w:rtl/>
-        </w:rPr>
-        <w:t>نمودار های فعالیت</w:t>
-      </w:r>
-      <w:bookmarkEnd w:id="7"/>
-    </w:p>
-    <w:p>
-      <w:pPr>
-        <w:pStyle w:val="mainbody"/>
-        <w:rPr>
-          <w:rtl/>
-        </w:rPr>
-      </w:pPr>
-      <w:r>
-        <w:rPr>
-          <w:rFonts w:hint="cs"/>
-          <w:rtl/>
-        </w:rPr>
-        <w:t xml:space="preserve">در این فاز از </w:t>
-      </w:r>
-      <w:r>
-        <w:rPr>
-          <w:rFonts w:hint="cs"/>
-          <w:rtl/>
-        </w:rPr>
-        <w:t>پروژه</w:t>
-      </w:r>
-      <w:r>
-        <w:rPr>
-          <w:rtl/>
-        </w:rPr>
-        <w:t xml:space="preserve"> به</w:t>
-      </w:r>
-      <w:r>
-        <w:rPr>
-          <w:rFonts w:hint="cs"/>
-          <w:rtl/>
-        </w:rPr>
-        <w:t xml:space="preserve"> نیازهای زیر پاسخ </w:t>
-      </w:r>
-      <w:r>
-        <w:rPr>
-          <w:rFonts w:hint="cs"/>
-          <w:rtl/>
-        </w:rPr>
-        <w:t>داده‌شده</w:t>
-      </w:r>
-      <w:r>
-        <w:rPr>
-          <w:rFonts w:hint="cs"/>
-          <w:rtl/>
-        </w:rPr>
-        <w:t xml:space="preserve"> است:</w:t>
-      </w:r>
-    </w:p>
-    <w:p>
-      <w:pPr>
         <w:pStyle w:val="Heading3"/>
         <w:rPr>
           <w:rtl/>
         </w:rPr>
       </w:pPr>
-      <w:bookmarkStart w:id="8" w:name="_Toc375874858"/>
+      <w:bookmarkStart w:id="7" w:name="_Toc375874858"/>
       <w:r>
         <w:rPr>
           <w:rStyle w:val="Heading5Char"/>
@@ -5055,7 +4995,7 @@
         </w:rPr>
         <w:t>عضویت در سیستم</w:t>
       </w:r>
-      <w:bookmarkEnd w:id="8"/>
+      <w:bookmarkEnd w:id="7"/>
     </w:p>
     <w:p>
       <w:pPr>
@@ -5166,7 +5106,7 @@
           <w:rtl/>
         </w:rPr>
       </w:pPr>
-      <w:bookmarkStart w:id="9" w:name="_Toc371627404"/>
+      <w:bookmarkStart w:id="8" w:name="_Toc371627404"/>
     </w:p>
     <w:p>
       <w:pPr>
@@ -5175,7 +5115,7 @@
           <w:rtl/>
         </w:rPr>
       </w:pPr>
-      <w:bookmarkStart w:id="10" w:name="_Toc375874859"/>
+      <w:bookmarkStart w:id="9" w:name="_Toc375874859"/>
       <w:r>
         <w:rPr>
           <w:rFonts w:hint="cs"/>
@@ -5183,8 +5123,8 @@
         </w:rPr>
         <w:t>ورود به سیستم</w:t>
       </w:r>
+      <w:bookmarkEnd w:id="8"/>
       <w:bookmarkEnd w:id="9"/>
-      <w:bookmarkEnd w:id="10"/>
     </w:p>
     <w:p/>
     <w:p>
@@ -5317,7 +5257,7 @@
           <w:rtl/>
         </w:rPr>
       </w:pPr>
-      <w:bookmarkStart w:id="11" w:name="_Toc375874860"/>
+      <w:bookmarkStart w:id="10" w:name="_Toc375874860"/>
       <w:r>
         <w:rPr>
           <w:rFonts w:hint="cs"/>
@@ -5325,7 +5265,7 @@
         </w:rPr>
         <w:t>مدیریت پروفایل</w:t>
       </w:r>
-      <w:bookmarkEnd w:id="11"/>
+      <w:bookmarkEnd w:id="10"/>
     </w:p>
     <w:p>
       <w:pPr>
@@ -5426,7 +5366,7 @@
           <w:rtl/>
         </w:rPr>
       </w:pPr>
-      <w:bookmarkStart w:id="12" w:name="_Toc375874861"/>
+      <w:bookmarkStart w:id="11" w:name="_Toc375874861"/>
       <w:r>
         <w:rPr>
           <w:rFonts w:hint="cs"/>
@@ -5434,7 +5374,7 @@
         </w:rPr>
         <w:t>درج تبلیغ رایگان</w:t>
       </w:r>
-      <w:bookmarkEnd w:id="12"/>
+      <w:bookmarkEnd w:id="11"/>
     </w:p>
     <w:p>
       <w:pPr>
@@ -5577,7 +5517,7 @@
           <w:rtl/>
         </w:rPr>
       </w:pPr>
-      <w:bookmarkStart w:id="13" w:name="_Toc375874862"/>
+      <w:bookmarkStart w:id="12" w:name="_Toc375874862"/>
       <w:r>
         <w:rPr>
           <w:rFonts w:hint="cs"/>
@@ -5606,7 +5546,7 @@
         </w:rPr>
         <w:t>لیغات در حال انتظار توسط مدیریت</w:t>
       </w:r>
-      <w:bookmarkEnd w:id="13"/>
+      <w:bookmarkEnd w:id="12"/>
     </w:p>
     <w:p>
       <w:pPr>
@@ -5773,7 +5713,7 @@
           <w:rtl/>
         </w:rPr>
       </w:pPr>
-      <w:bookmarkStart w:id="14" w:name="_Toc375874863"/>
+      <w:bookmarkStart w:id="13" w:name="_Toc375874863"/>
       <w:r>
         <w:rPr>
           <w:rFonts w:hint="cs"/>
@@ -5815,7 +5755,7 @@
         </w:rPr>
         <w:t>غات</w:t>
       </w:r>
-      <w:bookmarkEnd w:id="14"/>
+      <w:bookmarkEnd w:id="13"/>
     </w:p>
     <w:p>
       <w:pPr>
@@ -6015,7 +5955,7 @@
           <w:rtl/>
         </w:rPr>
       </w:pPr>
-      <w:bookmarkStart w:id="15" w:name="_Toc375874864"/>
+      <w:bookmarkStart w:id="14" w:name="_Toc375874864"/>
       <w:r>
         <w:rPr>
           <w:rFonts w:hint="cs"/>
@@ -6024,7 +5964,7 @@
         <w:lastRenderedPageBreak/>
         <w:t>نمایش تبلیغات یک گروه:</w:t>
       </w:r>
-      <w:bookmarkEnd w:id="15"/>
+      <w:bookmarkEnd w:id="14"/>
     </w:p>
     <w:p>
       <w:pPr>
@@ -6094,7 +6034,7 @@
           <w:rtl/>
         </w:rPr>
       </w:pPr>
-      <w:bookmarkStart w:id="16" w:name="_Toc375874865"/>
+      <w:bookmarkStart w:id="15" w:name="_Toc375874865"/>
       <w:r>
         <w:rPr>
           <w:rFonts w:hint="cs"/>
@@ -6116,7 +6056,7 @@
         </w:rPr>
         <w:t xml:space="preserve"> تبلیغات ستاره‌دار</w:t>
       </w:r>
-      <w:bookmarkEnd w:id="16"/>
+      <w:bookmarkEnd w:id="15"/>
     </w:p>
     <w:p>
       <w:pPr>
@@ -6327,7 +6267,7 @@
           <w:lang w:bidi="fa-IR"/>
         </w:rPr>
       </w:pPr>
-      <w:bookmarkStart w:id="17" w:name="_Toc375874866"/>
+      <w:bookmarkStart w:id="16" w:name="_Toc375874866"/>
       <w:r>
         <w:rPr>
           <w:rFonts w:hint="cs"/>
@@ -6336,7 +6276,7 @@
         </w:rPr>
         <w:t>اضافه کردن تیکت جدید:</w:t>
       </w:r>
-      <w:bookmarkEnd w:id="17"/>
+      <w:bookmarkEnd w:id="16"/>
     </w:p>
     <w:p>
       <w:pPr>
@@ -6502,7 +6442,7 @@
           <w:rtl/>
         </w:rPr>
       </w:pPr>
-      <w:bookmarkStart w:id="18" w:name="_Toc375874867"/>
+      <w:bookmarkStart w:id="17" w:name="_Toc375874867"/>
       <w:r>
         <w:rPr>
           <w:rFonts w:hint="cs"/>
@@ -6531,7 +6471,7 @@
         </w:rPr>
         <w:t>کت‌ها</w:t>
       </w:r>
-      <w:bookmarkEnd w:id="18"/>
+      <w:bookmarkEnd w:id="17"/>
     </w:p>
     <w:p>
       <w:pPr>
@@ -6754,7 +6694,7 @@
           <w:lang w:bidi="fa-IR"/>
         </w:rPr>
       </w:pPr>
-      <w:bookmarkStart w:id="19" w:name="_Toc375874868"/>
+      <w:bookmarkStart w:id="18" w:name="_Toc375874868"/>
       <w:r>
         <w:rPr>
           <w:rFonts w:hint="cs"/>
@@ -6787,7 +6727,7 @@
         </w:rPr>
         <w:t xml:space="preserve"> پشتیبانی</w:t>
       </w:r>
-      <w:bookmarkEnd w:id="19"/>
+      <w:bookmarkEnd w:id="18"/>
     </w:p>
     <w:p>
       <w:pPr>
@@ -6961,19 +6901,1126 @@
     </w:p>
     <w:p>
       <w:pPr>
-        <w:spacing w:after="160" w:line="259" w:lineRule="auto"/>
-        <w:rPr>
-          <w:rFonts w:ascii="Times New Roman" w:hAnsi="Times New Roman" w:cs="IranNastaliq"/>
-          <w:color w:val="CC3434"/>
-          <w:sz w:val="60"/>
-          <w:szCs w:val="60"/>
+        <w:rPr>
+          <w:rFonts w:hint="cs"/>
+          <w:rtl/>
+          <w:lang w:bidi="fa-IR"/>
+        </w:rPr>
+      </w:pPr>
+    </w:p>
+    <w:p>
+      <w:pPr>
+        <w:rPr>
+          <w:rFonts w:hint="cs"/>
+          <w:rtl/>
+          <w:lang w:bidi="fa-IR"/>
+        </w:rPr>
+      </w:pPr>
+    </w:p>
+    <w:p>
+      <w:pPr>
+        <w:rPr>
+          <w:rFonts w:hint="cs"/>
+          <w:rtl/>
+          <w:lang w:bidi="fa-IR"/>
+        </w:rPr>
+      </w:pPr>
+    </w:p>
+    <w:p>
+      <w:pPr>
+        <w:rPr>
+          <w:rFonts w:hint="cs"/>
+          <w:rtl/>
+          <w:lang w:bidi="fa-IR"/>
+        </w:rPr>
+      </w:pPr>
+    </w:p>
+    <w:p>
+      <w:pPr>
+        <w:rPr>
+          <w:rFonts w:hint="cs"/>
+          <w:rtl/>
+          <w:lang w:bidi="fa-IR"/>
+        </w:rPr>
+      </w:pPr>
+    </w:p>
+    <w:p>
+      <w:pPr>
+        <w:rPr>
+          <w:rFonts w:hint="cs"/>
+          <w:rtl/>
+          <w:lang w:bidi="fa-IR"/>
+        </w:rPr>
+      </w:pPr>
+    </w:p>
+    <w:p>
+      <w:pPr>
+        <w:rPr>
+          <w:rFonts w:hint="cs"/>
+          <w:rtl/>
+          <w:lang w:bidi="fa-IR"/>
+        </w:rPr>
+      </w:pPr>
+    </w:p>
+    <w:p>
+      <w:pPr>
+        <w:rPr>
+          <w:rFonts w:hint="cs"/>
+          <w:rtl/>
+          <w:lang w:bidi="fa-IR"/>
+        </w:rPr>
+      </w:pPr>
+    </w:p>
+    <w:p>
+      <w:pPr>
+        <w:rPr>
+          <w:rFonts w:hint="cs"/>
+          <w:rtl/>
+          <w:lang w:bidi="fa-IR"/>
+        </w:rPr>
+      </w:pPr>
+    </w:p>
+    <w:p>
+      <w:pPr>
+        <w:rPr>
+          <w:rFonts w:hint="cs"/>
+          <w:lang w:bidi="fa-IR"/>
+        </w:rPr>
+      </w:pPr>
+    </w:p>
+    <w:p>
+      <w:pPr>
+        <w:pStyle w:val="Heading3"/>
+        <w:rPr>
+          <w:rFonts w:ascii="Times New Roman" w:hAnsi="Times New Roman" w:hint="cs"/>
+          <w:rtl/>
+          <w:lang w:bidi="fa-IR"/>
+        </w:rPr>
+      </w:pPr>
+      <w:r>
+        <w:rPr>
+          <w:rFonts w:ascii="Times New Roman" w:hAnsi="Times New Roman" w:hint="cs"/>
+          <w:rtl/>
+          <w:lang w:bidi="fa-IR"/>
+        </w:rPr>
+        <w:lastRenderedPageBreak/>
+        <w:t>مشاهده جستجوی کاربران</w:t>
+      </w:r>
+    </w:p>
+    <w:p>
+      <w:pPr>
+        <w:rPr>
+          <w:rFonts w:cs="B Mitra" w:hint="cs"/>
+          <w:sz w:val="28"/>
+          <w:szCs w:val="28"/>
+          <w:rtl/>
+          <w:lang w:bidi="fa-IR"/>
+        </w:rPr>
+      </w:pPr>
+      <w:r>
+        <w:rPr>
+          <w:rFonts w:cs="B Mitra" w:hint="cs"/>
+          <w:sz w:val="28"/>
+          <w:szCs w:val="28"/>
+          <w:rtl/>
+          <w:lang w:bidi="fa-IR"/>
+        </w:rPr>
+        <w:t>مدیر به بخش گزارش کاربران رفته و با وارد کردن فیلدهای نام و نام کاربری و ایمیل یا یکی از آن ها اطلاعات کاربران مورد نظر را نمایش می دهد</w:t>
+      </w:r>
+    </w:p>
+    <w:p>
+      <w:pPr>
+        <w:rPr>
+          <w:rFonts w:cs="B Mitra" w:hint="cs"/>
+          <w:sz w:val="28"/>
+          <w:szCs w:val="28"/>
+          <w:rtl/>
+          <w:lang w:bidi="fa-IR"/>
+        </w:rPr>
+      </w:pPr>
+      <w:r>
+        <w:rPr>
+          <w:rFonts w:cs="B Mitra" w:hint="cs"/>
+          <w:noProof/>
+          <w:sz w:val="28"/>
+          <w:szCs w:val="28"/>
+        </w:rPr>
+        <w:drawing>
+          <wp:inline distT="0" distB="0" distL="0" distR="0">
+            <wp:extent cx="6114415" cy="3398520"/>
+            <wp:effectExtent l="0" t="0" r="0" b="0"/>
+            <wp:docPr id="19" name="Picture 19" descr="C:\Users\arash\Desktop\New Folder (2)\User Search.jpg"/>
+            <wp:cNvGraphicFramePr>
+              <a:graphicFrameLocks xmlns:a="http://schemas.openxmlformats.org/drawingml/2006/main" noChangeAspect="1"/>
+            </wp:cNvGraphicFramePr>
+            <a:graphic xmlns:a="http://schemas.openxmlformats.org/drawingml/2006/main">
+              <a:graphicData uri="http://schemas.openxmlformats.org/drawingml/2006/picture">
+                <pic:pic xmlns:pic="http://schemas.openxmlformats.org/drawingml/2006/picture">
+                  <pic:nvPicPr>
+                    <pic:cNvPr id="0" name="Picture 4" descr="C:\Users\arash\Desktop\New Folder (2)\User Search.jpg"/>
+                    <pic:cNvPicPr>
+                      <a:picLocks noChangeAspect="1" noChangeArrowheads="1"/>
+                    </pic:cNvPicPr>
+                  </pic:nvPicPr>
+                  <pic:blipFill>
+                    <a:blip r:embed="rId31">
+                      <a:extLst>
+                        <a:ext uri="{28A0092B-C50C-407E-A947-70E740481C1C}">
+                          <a14:useLocalDpi xmlns:a14="http://schemas.microsoft.com/office/drawing/2010/main" val="0"/>
+                        </a:ext>
+                      </a:extLst>
+                    </a:blip>
+                    <a:srcRect/>
+                    <a:stretch>
+                      <a:fillRect/>
+                    </a:stretch>
+                  </pic:blipFill>
+                  <pic:spPr bwMode="auto">
+                    <a:xfrm>
+                      <a:off x="0" y="0"/>
+                      <a:ext cx="6114415" cy="3398520"/>
+                    </a:xfrm>
+                    <a:prstGeom prst="rect">
+                      <a:avLst/>
+                    </a:prstGeom>
+                    <a:noFill/>
+                    <a:ln>
+                      <a:noFill/>
+                    </a:ln>
+                  </pic:spPr>
+                </pic:pic>
+              </a:graphicData>
+            </a:graphic>
+          </wp:inline>
+        </w:drawing>
+      </w:r>
+    </w:p>
+    <w:p>
+      <w:pPr>
+        <w:rPr>
+          <w:rFonts w:cs="B Mitra" w:hint="cs"/>
+          <w:sz w:val="28"/>
+          <w:szCs w:val="28"/>
+          <w:rtl/>
+          <w:lang w:bidi="fa-IR"/>
+        </w:rPr>
+      </w:pPr>
+    </w:p>
+    <w:p>
+      <w:pPr>
+        <w:rPr>
+          <w:rFonts w:cs="B Mitra" w:hint="cs"/>
+          <w:sz w:val="28"/>
+          <w:szCs w:val="28"/>
+          <w:rtl/>
+          <w:lang w:bidi="fa-IR"/>
+        </w:rPr>
+      </w:pPr>
+    </w:p>
+    <w:p>
+      <w:pPr>
+        <w:rPr>
+          <w:rFonts w:cs="B Mitra" w:hint="cs"/>
+          <w:sz w:val="28"/>
+          <w:szCs w:val="28"/>
+          <w:rtl/>
+          <w:lang w:bidi="fa-IR"/>
+        </w:rPr>
+      </w:pPr>
+    </w:p>
+    <w:p>
+      <w:pPr>
+        <w:rPr>
+          <w:rFonts w:cs="B Mitra" w:hint="cs"/>
+          <w:sz w:val="28"/>
+          <w:szCs w:val="28"/>
+          <w:rtl/>
+          <w:lang w:bidi="fa-IR"/>
+        </w:rPr>
+      </w:pPr>
+    </w:p>
+    <w:p>
+      <w:pPr>
+        <w:rPr>
+          <w:rFonts w:cs="B Mitra" w:hint="cs"/>
+          <w:sz w:val="28"/>
+          <w:szCs w:val="28"/>
+          <w:rtl/>
+          <w:lang w:bidi="fa-IR"/>
+        </w:rPr>
+      </w:pPr>
+    </w:p>
+    <w:p>
+      <w:pPr>
+        <w:rPr>
+          <w:rFonts w:cs="B Mitra" w:hint="cs"/>
+          <w:sz w:val="28"/>
+          <w:szCs w:val="28"/>
+          <w:rtl/>
+          <w:lang w:bidi="fa-IR"/>
+        </w:rPr>
+      </w:pPr>
+    </w:p>
+    <w:p>
+      <w:pPr>
+        <w:rPr>
+          <w:rFonts w:cs="B Mitra" w:hint="cs"/>
+          <w:sz w:val="28"/>
+          <w:szCs w:val="28"/>
+          <w:rtl/>
+          <w:lang w:bidi="fa-IR"/>
+        </w:rPr>
+      </w:pPr>
+    </w:p>
+    <w:p>
+      <w:pPr>
+        <w:rPr>
+          <w:rFonts w:cs="B Mitra" w:hint="cs"/>
+          <w:sz w:val="28"/>
+          <w:szCs w:val="28"/>
+          <w:rtl/>
+          <w:lang w:bidi="fa-IR"/>
+        </w:rPr>
+      </w:pPr>
+    </w:p>
+    <w:p>
+      <w:pPr>
+        <w:rPr>
+          <w:rFonts w:cs="B Mitra" w:hint="cs"/>
+          <w:sz w:val="28"/>
+          <w:szCs w:val="28"/>
+          <w:rtl/>
+          <w:lang w:bidi="fa-IR"/>
+        </w:rPr>
+      </w:pPr>
+    </w:p>
+    <w:p>
+      <w:pPr>
+        <w:rPr>
+          <w:rFonts w:cs="B Mitra" w:hint="cs"/>
+          <w:sz w:val="28"/>
+          <w:szCs w:val="28"/>
+          <w:lang w:bidi="fa-IR"/>
+        </w:rPr>
+      </w:pPr>
+    </w:p>
+    <w:p>
+      <w:pPr>
+        <w:pStyle w:val="Heading3"/>
+        <w:rPr>
+          <w:rFonts w:ascii="Times New Roman" w:hAnsi="Times New Roman" w:hint="cs"/>
+          <w:rtl/>
+          <w:lang w:bidi="fa-IR"/>
+        </w:rPr>
+      </w:pPr>
+      <w:r>
+        <w:rPr>
+          <w:rFonts w:ascii="Times New Roman" w:hAnsi="Times New Roman" w:hint="cs"/>
+          <w:rtl/>
+          <w:lang w:bidi="fa-IR"/>
+        </w:rPr>
+        <w:lastRenderedPageBreak/>
+        <w:t>مشاهده گزارش کاربران</w:t>
+      </w:r>
+    </w:p>
+    <w:p>
+      <w:pPr>
+        <w:rPr>
+          <w:rFonts w:ascii="Times New Roman" w:hAnsi="Times New Roman" w:cs="B Mitra" w:hint="cs"/>
+          <w:sz w:val="28"/>
+          <w:szCs w:val="28"/>
+          <w:rtl/>
+          <w:lang w:bidi="fa-IR"/>
+        </w:rPr>
+      </w:pPr>
+      <w:r>
+        <w:rPr>
+          <w:rFonts w:ascii="Times New Roman" w:hAnsi="Times New Roman" w:cs="B Mitra" w:hint="cs"/>
+          <w:sz w:val="28"/>
+          <w:szCs w:val="28"/>
+          <w:rtl/>
+          <w:lang w:bidi="fa-IR"/>
+        </w:rPr>
+        <w:t xml:space="preserve">مدیر وارد صفحه مدیریت خود می شود و با وارد کردن دو تاریخ </w:t>
+      </w:r>
+      <w:r>
+        <w:rPr>
+          <w:rFonts w:ascii="Times New Roman" w:hAnsi="Times New Roman" w:cs="B Mitra" w:hint="cs"/>
+          <w:sz w:val="28"/>
+          <w:szCs w:val="28"/>
+          <w:rtl/>
+          <w:lang w:bidi="fa-IR"/>
+        </w:rPr>
+        <w:t xml:space="preserve">کاربرانی </w:t>
+      </w:r>
+      <w:r>
+        <w:rPr>
+          <w:rFonts w:ascii="Times New Roman" w:hAnsi="Times New Roman" w:cs="B Mitra" w:hint="cs"/>
+          <w:sz w:val="28"/>
+          <w:szCs w:val="28"/>
+          <w:rtl/>
+          <w:lang w:bidi="fa-IR"/>
+        </w:rPr>
+        <w:t xml:space="preserve">که بین آن دو تاریخ مذکور </w:t>
+      </w:r>
+      <w:r>
+        <w:rPr>
+          <w:rFonts w:ascii="Times New Roman" w:hAnsi="Times New Roman" w:cs="B Mitra" w:hint="cs"/>
+          <w:sz w:val="28"/>
+          <w:szCs w:val="28"/>
+          <w:rtl/>
+          <w:lang w:bidi="fa-IR"/>
+        </w:rPr>
+        <w:t xml:space="preserve">وارد سایت </w:t>
+      </w:r>
+      <w:r>
+        <w:rPr>
+          <w:rFonts w:ascii="Times New Roman" w:hAnsi="Times New Roman" w:cs="B Mitra" w:hint="cs"/>
+          <w:sz w:val="28"/>
+          <w:szCs w:val="28"/>
+          <w:rtl/>
+          <w:lang w:bidi="fa-IR"/>
+        </w:rPr>
+        <w:t xml:space="preserve"> شده اند نمایش داده شوند .</w:t>
+      </w:r>
+    </w:p>
+    <w:p>
+      <w:pPr>
+        <w:rPr>
+          <w:rFonts w:hint="cs"/>
+          <w:rtl/>
+          <w:lang w:bidi="fa-IR"/>
+        </w:rPr>
+      </w:pPr>
+      <w:r>
+        <w:rPr>
+          <w:rFonts w:hint="cs"/>
+          <w:noProof/>
+        </w:rPr>
+        <w:drawing>
+          <wp:inline distT="0" distB="0" distL="0" distR="0">
+            <wp:extent cx="6114415" cy="3719195"/>
+            <wp:effectExtent l="0" t="0" r="0" b="0"/>
+            <wp:docPr id="22" name="Picture 22" descr="C:\Users\arash\Desktop\New Folder (2)\Ads Report.jpg"/>
+            <wp:cNvGraphicFramePr>
+              <a:graphicFrameLocks xmlns:a="http://schemas.openxmlformats.org/drawingml/2006/main" noChangeAspect="1"/>
+            </wp:cNvGraphicFramePr>
+            <a:graphic xmlns:a="http://schemas.openxmlformats.org/drawingml/2006/main">
+              <a:graphicData uri="http://schemas.openxmlformats.org/drawingml/2006/picture">
+                <pic:pic xmlns:pic="http://schemas.openxmlformats.org/drawingml/2006/picture">
+                  <pic:nvPicPr>
+                    <pic:cNvPr id="0" name="Picture 5" descr="C:\Users\arash\Desktop\New Folder (2)\Ads Report.jpg"/>
+                    <pic:cNvPicPr>
+                      <a:picLocks noChangeAspect="1" noChangeArrowheads="1"/>
+                    </pic:cNvPicPr>
+                  </pic:nvPicPr>
+                  <pic:blipFill>
+                    <a:blip r:embed="rId32">
+                      <a:extLst>
+                        <a:ext uri="{28A0092B-C50C-407E-A947-70E740481C1C}">
+                          <a14:useLocalDpi xmlns:a14="http://schemas.microsoft.com/office/drawing/2010/main" val="0"/>
+                        </a:ext>
+                      </a:extLst>
+                    </a:blip>
+                    <a:srcRect/>
+                    <a:stretch>
+                      <a:fillRect/>
+                    </a:stretch>
+                  </pic:blipFill>
+                  <pic:spPr bwMode="auto">
+                    <a:xfrm>
+                      <a:off x="0" y="0"/>
+                      <a:ext cx="6114415" cy="3719195"/>
+                    </a:xfrm>
+                    <a:prstGeom prst="rect">
+                      <a:avLst/>
+                    </a:prstGeom>
+                    <a:noFill/>
+                    <a:ln>
+                      <a:noFill/>
+                    </a:ln>
+                  </pic:spPr>
+                </pic:pic>
+              </a:graphicData>
+            </a:graphic>
+          </wp:inline>
+        </w:drawing>
+      </w:r>
+    </w:p>
+    <w:p>
+      <w:pPr>
+        <w:rPr>
+          <w:rFonts w:hint="cs"/>
+          <w:rtl/>
+          <w:lang w:bidi="fa-IR"/>
+        </w:rPr>
+      </w:pPr>
+    </w:p>
+    <w:p>
+      <w:pPr>
+        <w:rPr>
+          <w:rFonts w:hint="cs"/>
+          <w:rtl/>
+          <w:lang w:bidi="fa-IR"/>
+        </w:rPr>
+      </w:pPr>
+    </w:p>
+    <w:p>
+      <w:pPr>
+        <w:rPr>
+          <w:rFonts w:hint="cs"/>
+          <w:rtl/>
+          <w:lang w:bidi="fa-IR"/>
+        </w:rPr>
+      </w:pPr>
+    </w:p>
+    <w:p>
+      <w:pPr>
+        <w:rPr>
+          <w:rFonts w:hint="cs"/>
+          <w:rtl/>
+          <w:lang w:bidi="fa-IR"/>
+        </w:rPr>
+      </w:pPr>
+    </w:p>
+    <w:p>
+      <w:pPr>
+        <w:rPr>
+          <w:rFonts w:hint="cs"/>
+          <w:rtl/>
+          <w:lang w:bidi="fa-IR"/>
+        </w:rPr>
+      </w:pPr>
+    </w:p>
+    <w:p>
+      <w:pPr>
+        <w:rPr>
+          <w:rFonts w:hint="cs"/>
+          <w:rtl/>
+          <w:lang w:bidi="fa-IR"/>
+        </w:rPr>
+      </w:pPr>
+    </w:p>
+    <w:p>
+      <w:pPr>
+        <w:rPr>
+          <w:rFonts w:hint="cs"/>
+          <w:rtl/>
+          <w:lang w:bidi="fa-IR"/>
+        </w:rPr>
+      </w:pPr>
+    </w:p>
+    <w:p>
+      <w:pPr>
+        <w:rPr>
+          <w:rFonts w:hint="cs"/>
+          <w:rtl/>
+          <w:lang w:bidi="fa-IR"/>
+        </w:rPr>
+      </w:pPr>
+    </w:p>
+    <w:p>
+      <w:pPr>
+        <w:rPr>
+          <w:rFonts w:hint="cs"/>
+          <w:rtl/>
+          <w:lang w:bidi="fa-IR"/>
+        </w:rPr>
+      </w:pPr>
+    </w:p>
+    <w:p>
+      <w:pPr>
+        <w:rPr>
+          <w:rFonts w:hint="cs"/>
+          <w:rtl/>
+          <w:lang w:bidi="fa-IR"/>
+        </w:rPr>
+      </w:pPr>
+    </w:p>
+    <w:p>
+      <w:pPr>
+        <w:rPr>
+          <w:rFonts w:hint="cs"/>
+          <w:rtl/>
+          <w:lang w:bidi="fa-IR"/>
+        </w:rPr>
+      </w:pPr>
+    </w:p>
+    <w:p>
+      <w:pPr>
+        <w:rPr>
+          <w:rFonts w:hint="cs"/>
+          <w:lang w:bidi="fa-IR"/>
+        </w:rPr>
+      </w:pPr>
+    </w:p>
+    <w:p>
+      <w:pPr>
+        <w:pStyle w:val="Heading3"/>
+        <w:rPr>
+          <w:rFonts w:ascii="Times New Roman" w:hAnsi="Times New Roman" w:hint="cs"/>
+          <w:lang w:bidi="fa-IR"/>
+        </w:rPr>
+      </w:pPr>
+      <w:r>
+        <w:rPr>
+          <w:rFonts w:ascii="Times New Roman" w:hAnsi="Times New Roman" w:hint="cs"/>
+          <w:rtl/>
+          <w:lang w:bidi="fa-IR"/>
+        </w:rPr>
+        <w:lastRenderedPageBreak/>
+        <w:t>مشاهده گزارش تبلیغات</w:t>
+      </w:r>
+    </w:p>
+    <w:p>
+      <w:pPr>
+        <w:rPr>
+          <w:rFonts w:ascii="Times New Roman" w:hAnsi="Times New Roman" w:cs="B Mitra" w:hint="cs"/>
+          <w:sz w:val="28"/>
+          <w:szCs w:val="28"/>
+          <w:rtl/>
+          <w:lang w:bidi="fa-IR"/>
+        </w:rPr>
+      </w:pPr>
+      <w:r>
+        <w:rPr>
+          <w:rFonts w:ascii="Times New Roman" w:hAnsi="Times New Roman" w:cs="B Mitra" w:hint="cs"/>
+          <w:sz w:val="28"/>
+          <w:szCs w:val="28"/>
+          <w:rtl/>
+          <w:lang w:bidi="fa-IR"/>
+        </w:rPr>
+        <w:t>مدیر وارد صفحه مدیریت خود می شود و با وارد کردن دو تاریخ تبلیغاتی که بین آن دو تاریخ مذکور اضافه شده اند نمایش داده شوند .</w:t>
+      </w:r>
+    </w:p>
+    <w:p>
+      <w:pPr>
+        <w:rPr>
+          <w:rFonts w:ascii="Times New Roman" w:hAnsi="Times New Roman" w:cs="B Mitra" w:hint="cs"/>
+          <w:noProof/>
+          <w:sz w:val="28"/>
+          <w:szCs w:val="28"/>
+          <w:rtl/>
+        </w:rPr>
+      </w:pPr>
+      <w:r>
+        <w:rPr>
+          <w:rFonts w:ascii="Times New Roman" w:hAnsi="Times New Roman" w:cs="B Mitra" w:hint="cs"/>
+          <w:noProof/>
+          <w:sz w:val="28"/>
+          <w:szCs w:val="28"/>
+        </w:rPr>
+        <w:drawing>
+          <wp:inline distT="0" distB="0" distL="0" distR="0" wp14:anchorId="725EF694" wp14:editId="4026891F">
+            <wp:extent cx="6114415" cy="3719195"/>
+            <wp:effectExtent l="0" t="0" r="0" b="0"/>
+            <wp:docPr id="17" name="Picture 17" descr="C:\Users\arash\Desktop\New Folder (2)\Ads Report.jpg"/>
+            <wp:cNvGraphicFramePr>
+              <a:graphicFrameLocks xmlns:a="http://schemas.openxmlformats.org/drawingml/2006/main" noChangeAspect="1"/>
+            </wp:cNvGraphicFramePr>
+            <a:graphic xmlns:a="http://schemas.openxmlformats.org/drawingml/2006/main">
+              <a:graphicData uri="http://schemas.openxmlformats.org/drawingml/2006/picture">
+                <pic:pic xmlns:pic="http://schemas.openxmlformats.org/drawingml/2006/picture">
+                  <pic:nvPicPr>
+                    <pic:cNvPr id="0" name="Picture 3" descr="C:\Users\arash\Desktop\New Folder (2)\Ads Report.jpg"/>
+                    <pic:cNvPicPr>
+                      <a:picLocks noChangeAspect="1" noChangeArrowheads="1"/>
+                    </pic:cNvPicPr>
+                  </pic:nvPicPr>
+                  <pic:blipFill>
+                    <a:blip r:embed="rId33">
+                      <a:extLst>
+                        <a:ext uri="{28A0092B-C50C-407E-A947-70E740481C1C}">
+                          <a14:useLocalDpi xmlns:a14="http://schemas.microsoft.com/office/drawing/2010/main" val="0"/>
+                        </a:ext>
+                      </a:extLst>
+                    </a:blip>
+                    <a:srcRect/>
+                    <a:stretch>
+                      <a:fillRect/>
+                    </a:stretch>
+                  </pic:blipFill>
+                  <pic:spPr bwMode="auto">
+                    <a:xfrm>
+                      <a:off x="0" y="0"/>
+                      <a:ext cx="6114415" cy="3719195"/>
+                    </a:xfrm>
+                    <a:prstGeom prst="rect">
+                      <a:avLst/>
+                    </a:prstGeom>
+                    <a:noFill/>
+                    <a:ln>
+                      <a:noFill/>
+                    </a:ln>
+                  </pic:spPr>
+                </pic:pic>
+              </a:graphicData>
+            </a:graphic>
+          </wp:inline>
+        </w:drawing>
+      </w:r>
+    </w:p>
+    <w:p>
+      <w:pPr>
+        <w:rPr>
+          <w:rFonts w:ascii="Times New Roman" w:hAnsi="Times New Roman" w:cs="B Mitra" w:hint="cs"/>
+          <w:sz w:val="28"/>
+          <w:szCs w:val="28"/>
+          <w:rtl/>
+          <w:lang w:bidi="fa-IR"/>
+        </w:rPr>
+      </w:pPr>
+    </w:p>
+    <w:p>
+      <w:pPr>
+        <w:rPr>
+          <w:rFonts w:ascii="Times New Roman" w:hAnsi="Times New Roman" w:cs="B Mitra" w:hint="cs"/>
+          <w:sz w:val="28"/>
+          <w:szCs w:val="28"/>
+          <w:rtl/>
+          <w:lang w:bidi="fa-IR"/>
+        </w:rPr>
+      </w:pPr>
+    </w:p>
+    <w:p>
+      <w:pPr>
+        <w:rPr>
+          <w:rFonts w:ascii="Times New Roman" w:hAnsi="Times New Roman" w:cs="B Mitra" w:hint="cs"/>
+          <w:sz w:val="28"/>
+          <w:szCs w:val="28"/>
+          <w:rtl/>
+          <w:lang w:bidi="fa-IR"/>
+        </w:rPr>
+      </w:pPr>
+    </w:p>
+    <w:p>
+      <w:pPr>
+        <w:rPr>
+          <w:rFonts w:ascii="Times New Roman" w:hAnsi="Times New Roman" w:cs="B Mitra" w:hint="cs"/>
+          <w:sz w:val="28"/>
+          <w:szCs w:val="28"/>
+          <w:rtl/>
+          <w:lang w:bidi="fa-IR"/>
+        </w:rPr>
+      </w:pPr>
+    </w:p>
+    <w:p>
+      <w:pPr>
+        <w:rPr>
+          <w:rFonts w:ascii="Times New Roman" w:hAnsi="Times New Roman" w:cs="B Mitra" w:hint="cs"/>
+          <w:sz w:val="28"/>
+          <w:szCs w:val="28"/>
+          <w:rtl/>
+          <w:lang w:bidi="fa-IR"/>
+        </w:rPr>
+      </w:pPr>
+    </w:p>
+    <w:p>
+      <w:pPr>
+        <w:rPr>
+          <w:rFonts w:ascii="Times New Roman" w:hAnsi="Times New Roman" w:cs="B Mitra" w:hint="cs"/>
+          <w:sz w:val="28"/>
+          <w:szCs w:val="28"/>
+          <w:rtl/>
+          <w:lang w:bidi="fa-IR"/>
+        </w:rPr>
+      </w:pPr>
+    </w:p>
+    <w:p>
+      <w:pPr>
+        <w:rPr>
+          <w:rFonts w:ascii="Times New Roman" w:hAnsi="Times New Roman" w:cs="B Mitra" w:hint="cs"/>
+          <w:sz w:val="28"/>
+          <w:szCs w:val="28"/>
+          <w:rtl/>
+          <w:lang w:bidi="fa-IR"/>
+        </w:rPr>
+      </w:pPr>
+    </w:p>
+    <w:p>
+      <w:pPr>
+        <w:rPr>
+          <w:rFonts w:ascii="Times New Roman" w:hAnsi="Times New Roman" w:cs="B Mitra" w:hint="cs"/>
+          <w:sz w:val="28"/>
+          <w:szCs w:val="28"/>
+          <w:rtl/>
+          <w:lang w:bidi="fa-IR"/>
+        </w:rPr>
+      </w:pPr>
+    </w:p>
+    <w:p>
+      <w:pPr>
+        <w:rPr>
+          <w:rFonts w:ascii="Times New Roman" w:hAnsi="Times New Roman" w:cs="B Mitra" w:hint="cs"/>
+          <w:sz w:val="28"/>
+          <w:szCs w:val="28"/>
+          <w:rtl/>
+          <w:lang w:bidi="fa-IR"/>
+        </w:rPr>
+      </w:pPr>
+    </w:p>
+    <w:p>
+      <w:pPr>
+        <w:rPr>
+          <w:rFonts w:ascii="Times New Roman" w:hAnsi="Times New Roman" w:cs="B Mitra" w:hint="cs"/>
+          <w:sz w:val="28"/>
+          <w:szCs w:val="28"/>
+          <w:lang w:bidi="fa-IR"/>
+        </w:rPr>
+      </w:pPr>
+    </w:p>
+    <w:p>
+      <w:pPr>
+        <w:pStyle w:val="Heading3"/>
+        <w:rPr>
+          <w:rFonts w:ascii="Times New Roman" w:hAnsi="Times New Roman" w:hint="cs"/>
+          <w:rtl/>
+          <w:lang w:bidi="fa-IR"/>
+        </w:rPr>
+      </w:pPr>
+      <w:r>
+        <w:rPr>
+          <w:rFonts w:ascii="Times New Roman" w:hAnsi="Times New Roman" w:hint="cs"/>
+          <w:rtl/>
+          <w:lang w:bidi="fa-IR"/>
+        </w:rPr>
+        <w:lastRenderedPageBreak/>
+        <w:t>ارسال پیام</w:t>
+      </w:r>
+    </w:p>
+    <w:p>
+      <w:pPr>
+        <w:rPr>
+          <w:rFonts w:cs="B Mitra" w:hint="cs"/>
+          <w:sz w:val="28"/>
+          <w:szCs w:val="28"/>
+          <w:rtl/>
+          <w:lang w:bidi="fa-IR"/>
+        </w:rPr>
+      </w:pPr>
+      <w:r>
+        <w:rPr>
+          <w:rFonts w:cs="B Mitra" w:hint="cs"/>
+          <w:sz w:val="28"/>
+          <w:szCs w:val="28"/>
+          <w:rtl/>
+          <w:lang w:bidi="fa-IR"/>
+        </w:rPr>
+        <w:t>کاربر وارد صفحه کاربری خود می شود و برای ارتباط با دیگر کاربران دکمه ارسال پیغام را فشار می دهد و با زدن نام کاربری گیرنده و پیغام مورد نظر ، پیغام خود را ارسال می کند</w:t>
+      </w:r>
+    </w:p>
+    <w:p>
+      <w:pPr>
+        <w:rPr>
+          <w:rFonts w:hint="cs"/>
+          <w:rtl/>
+          <w:lang w:bidi="fa-IR"/>
+        </w:rPr>
+      </w:pPr>
+      <w:r>
+        <w:rPr>
+          <w:rFonts w:hint="cs"/>
+          <w:noProof/>
+        </w:rPr>
+        <w:drawing>
+          <wp:inline distT="0" distB="0" distL="0" distR="0">
+            <wp:extent cx="6114415" cy="3159760"/>
+            <wp:effectExtent l="0" t="0" r="0" b="0"/>
+            <wp:docPr id="23" name="Picture 23" descr="C:\Users\arash\Desktop\New Folder (2)\Send Message.jpg"/>
+            <wp:cNvGraphicFramePr>
+              <a:graphicFrameLocks xmlns:a="http://schemas.openxmlformats.org/drawingml/2006/main" noChangeAspect="1"/>
+            </wp:cNvGraphicFramePr>
+            <a:graphic xmlns:a="http://schemas.openxmlformats.org/drawingml/2006/main">
+              <a:graphicData uri="http://schemas.openxmlformats.org/drawingml/2006/picture">
+                <pic:pic xmlns:pic="http://schemas.openxmlformats.org/drawingml/2006/picture">
+                  <pic:nvPicPr>
+                    <pic:cNvPr id="0" name="Picture 6" descr="C:\Users\arash\Desktop\New Folder (2)\Send Message.jpg"/>
+                    <pic:cNvPicPr>
+                      <a:picLocks noChangeAspect="1" noChangeArrowheads="1"/>
+                    </pic:cNvPicPr>
+                  </pic:nvPicPr>
+                  <pic:blipFill>
+                    <a:blip r:embed="rId34">
+                      <a:extLst>
+                        <a:ext uri="{28A0092B-C50C-407E-A947-70E740481C1C}">
+                          <a14:useLocalDpi xmlns:a14="http://schemas.microsoft.com/office/drawing/2010/main" val="0"/>
+                        </a:ext>
+                      </a:extLst>
+                    </a:blip>
+                    <a:srcRect/>
+                    <a:stretch>
+                      <a:fillRect/>
+                    </a:stretch>
+                  </pic:blipFill>
+                  <pic:spPr bwMode="auto">
+                    <a:xfrm>
+                      <a:off x="0" y="0"/>
+                      <a:ext cx="6114415" cy="3159760"/>
+                    </a:xfrm>
+                    <a:prstGeom prst="rect">
+                      <a:avLst/>
+                    </a:prstGeom>
+                    <a:noFill/>
+                    <a:ln>
+                      <a:noFill/>
+                    </a:ln>
+                  </pic:spPr>
+                </pic:pic>
+              </a:graphicData>
+            </a:graphic>
+          </wp:inline>
+        </w:drawing>
+      </w:r>
+    </w:p>
+    <w:p>
+      <w:pPr>
+        <w:rPr>
+          <w:rFonts w:hint="cs"/>
+          <w:rtl/>
+          <w:lang w:bidi="fa-IR"/>
+        </w:rPr>
+      </w:pPr>
+    </w:p>
+    <w:p>
+      <w:pPr>
+        <w:rPr>
+          <w:rFonts w:hint="cs"/>
+          <w:rtl/>
+          <w:lang w:bidi="fa-IR"/>
+        </w:rPr>
+      </w:pPr>
+    </w:p>
+    <w:p>
+      <w:pPr>
+        <w:rPr>
+          <w:rFonts w:hint="cs"/>
+          <w:rtl/>
+          <w:lang w:bidi="fa-IR"/>
+        </w:rPr>
+      </w:pPr>
+    </w:p>
+    <w:p>
+      <w:pPr>
+        <w:rPr>
+          <w:rFonts w:hint="cs"/>
+          <w:rtl/>
+          <w:lang w:bidi="fa-IR"/>
+        </w:rPr>
+      </w:pPr>
+    </w:p>
+    <w:p>
+      <w:pPr>
+        <w:rPr>
+          <w:rFonts w:hint="cs"/>
+          <w:rtl/>
+          <w:lang w:bidi="fa-IR"/>
+        </w:rPr>
+      </w:pPr>
+    </w:p>
+    <w:p>
+      <w:pPr>
+        <w:rPr>
+          <w:rFonts w:hint="cs"/>
+          <w:rtl/>
+          <w:lang w:bidi="fa-IR"/>
+        </w:rPr>
+      </w:pPr>
+    </w:p>
+    <w:p>
+      <w:pPr>
+        <w:rPr>
+          <w:rFonts w:hint="cs"/>
+          <w:rtl/>
+          <w:lang w:bidi="fa-IR"/>
+        </w:rPr>
+      </w:pPr>
+    </w:p>
+    <w:p>
+      <w:pPr>
+        <w:rPr>
+          <w:rFonts w:hint="cs"/>
+          <w:rtl/>
+          <w:lang w:bidi="fa-IR"/>
+        </w:rPr>
+      </w:pPr>
+    </w:p>
+    <w:p>
+      <w:pPr>
+        <w:rPr>
+          <w:rFonts w:hint="cs"/>
+          <w:rtl/>
+          <w:lang w:bidi="fa-IR"/>
+        </w:rPr>
+      </w:pPr>
+    </w:p>
+    <w:p>
+      <w:pPr>
+        <w:rPr>
+          <w:rFonts w:hint="cs"/>
+          <w:rtl/>
+          <w:lang w:bidi="fa-IR"/>
+        </w:rPr>
+      </w:pPr>
+    </w:p>
+    <w:p>
+      <w:pPr>
+        <w:rPr>
+          <w:rFonts w:hint="cs"/>
+          <w:rtl/>
+          <w:lang w:bidi="fa-IR"/>
+        </w:rPr>
+      </w:pPr>
+    </w:p>
+    <w:p>
+      <w:pPr>
+        <w:rPr>
+          <w:rFonts w:hint="cs"/>
+          <w:rtl/>
+          <w:lang w:bidi="fa-IR"/>
+        </w:rPr>
+      </w:pPr>
+    </w:p>
+    <w:p>
+      <w:pPr>
+        <w:rPr>
+          <w:rFonts w:hint="cs"/>
+          <w:rtl/>
+          <w:lang w:bidi="fa-IR"/>
+        </w:rPr>
+      </w:pPr>
+    </w:p>
+    <w:p>
+      <w:pPr>
+        <w:rPr>
+          <w:rFonts w:hint="cs"/>
+          <w:lang w:bidi="fa-IR"/>
+        </w:rPr>
+      </w:pPr>
+    </w:p>
+    <w:p>
+      <w:pPr>
+        <w:pStyle w:val="Heading3"/>
+        <w:rPr>
+          <w:rFonts w:ascii="Times New Roman" w:hAnsi="Times New Roman"/>
+          <w:lang w:bidi="fa-IR"/>
+        </w:rPr>
+      </w:pPr>
+      <w:r>
+        <w:rPr>
+          <w:rFonts w:ascii="Times New Roman" w:hAnsi="Times New Roman" w:hint="cs"/>
+          <w:rtl/>
+          <w:lang w:bidi="fa-IR"/>
+        </w:rPr>
+        <w:lastRenderedPageBreak/>
+        <w:t>مشاهده لیست پیام های دریافتی و حذف</w:t>
+      </w:r>
+    </w:p>
+    <w:p>
+      <w:pPr>
+        <w:pStyle w:val="mainbody"/>
+        <w:rPr>
+          <w:rFonts w:hint="cs"/>
+          <w:rtl/>
+        </w:rPr>
+      </w:pPr>
+      <w:r>
+        <w:rPr>
+          <w:rFonts w:hint="cs"/>
+          <w:rtl/>
+        </w:rPr>
+        <w:t>کاربر وارد صفحه نمایش پیغام های دریافتی اش می شود و می تواند لیست پیام های دریافتی را مشاهده کند و پیام مورد نظر را حذف کند .</w:t>
+      </w:r>
+    </w:p>
+    <w:p>
+      <w:pPr>
+        <w:pStyle w:val="mainbody"/>
+        <w:rPr>
+          <w:rtl/>
+        </w:rPr>
+      </w:pPr>
+      <w:bookmarkStart w:id="19" w:name="_GoBack"/>
+      <w:bookmarkEnd w:id="19"/>
+      <w:r>
+        <w:rPr>
+          <w:rFonts w:hint="cs"/>
+          <w:noProof/>
+          <w:lang w:bidi="ar-SA"/>
+        </w:rPr>
+        <w:drawing>
+          <wp:inline distT="0" distB="0" distL="0" distR="0">
+            <wp:extent cx="6120765" cy="5861685"/>
+            <wp:effectExtent l="0" t="0" r="0" b="0"/>
+            <wp:docPr id="15" name="Picture 15" descr="C:\Users\arash\Desktop\New Folder (2)\Message.jpg"/>
+            <wp:cNvGraphicFramePr>
+              <a:graphicFrameLocks xmlns:a="http://schemas.openxmlformats.org/drawingml/2006/main" noChangeAspect="1"/>
+            </wp:cNvGraphicFramePr>
+            <a:graphic xmlns:a="http://schemas.openxmlformats.org/drawingml/2006/main">
+              <a:graphicData uri="http://schemas.openxmlformats.org/drawingml/2006/picture">
+                <pic:pic xmlns:pic="http://schemas.openxmlformats.org/drawingml/2006/picture">
+                  <pic:nvPicPr>
+                    <pic:cNvPr id="0" name="Picture 2" descr="C:\Users\arash\Desktop\New Folder (2)\Message.jpg"/>
+                    <pic:cNvPicPr>
+                      <a:picLocks noChangeAspect="1" noChangeArrowheads="1"/>
+                    </pic:cNvPicPr>
+                  </pic:nvPicPr>
+                  <pic:blipFill>
+                    <a:blip r:embed="rId35">
+                      <a:extLst>
+                        <a:ext uri="{28A0092B-C50C-407E-A947-70E740481C1C}">
+                          <a14:useLocalDpi xmlns:a14="http://schemas.microsoft.com/office/drawing/2010/main" val="0"/>
+                        </a:ext>
+                      </a:extLst>
+                    </a:blip>
+                    <a:srcRect/>
+                    <a:stretch>
+                      <a:fillRect/>
+                    </a:stretch>
+                  </pic:blipFill>
+                  <pic:spPr bwMode="auto">
+                    <a:xfrm>
+                      <a:off x="0" y="0"/>
+                      <a:ext cx="6120765" cy="5861685"/>
+                    </a:xfrm>
+                    <a:prstGeom prst="rect">
+                      <a:avLst/>
+                    </a:prstGeom>
+                    <a:noFill/>
+                    <a:ln>
+                      <a:noFill/>
+                    </a:ln>
+                  </pic:spPr>
+                </pic:pic>
+              </a:graphicData>
+            </a:graphic>
+          </wp:inline>
+        </w:drawing>
+      </w:r>
+    </w:p>
+    <w:p>
+      <w:pPr>
+        <w:rPr>
+          <w:rtl/>
+          <w:lang w:bidi="fa-IR"/>
+        </w:rPr>
+      </w:pPr>
+      <w:r>
+        <w:rPr>
+          <w:rtl/>
+          <w:lang w:bidi="fa-IR"/>
+        </w:rPr>
+        <w:br w:type="page"/>
+      </w:r>
+    </w:p>
+    <w:p>
+      <w:pPr>
+        <w:rPr>
           <w:rtl/>
           <w:lang w:bidi="fa-IR"/>
         </w:rPr>
       </w:pPr>
     </w:p>
     <w:sectPr>
-      <w:footerReference w:type="default" r:id="rId31"/>
+      <w:footerReference w:type="default" r:id="rId36"/>
       <w:pgSz w:w="11907" w:h="16840" w:code="9"/>
       <w:pgMar w:top="1134" w:right="1134" w:bottom="567" w:left="1134" w:header="567" w:footer="567" w:gutter="0"/>
       <w:pgNumType w:start="1"/>
@@ -16287,7 +17334,7 @@
   <a:extraClrSchemeLst/>
   <a:extLst>
     <a:ext uri="{05A4C25C-085E-4340-85A3-A5531E510DB2}">
-      <thm15:themeFamily xmlns:thm15="http://schemas.microsoft.com/office/thememl/2012/main" xmlns="" name="Office Theme" id="{62F939B6-93AF-4DB8-9C6B-D6C7DFDC589F}" vid="{4A3C46E8-61CC-4603-A589-7422A47A8E4A}"/>
+      <thm15:themeFamily xmlns="" xmlns:thm15="http://schemas.microsoft.com/office/thememl/2012/main" name="Office Theme" id="{62F939B6-93AF-4DB8-9C6B-D6C7DFDC589F}" vid="{4A3C46E8-61CC-4603-A589-7422A47A8E4A}"/>
     </a:ext>
   </a:extLst>
 </a:theme>
@@ -16298,7 +17345,7 @@
 </file>
 
 <file path=customXml/itemProps1.xml><?xml version="1.0" encoding="utf-8"?>
-<ds:datastoreItem xmlns:ds="http://schemas.openxmlformats.org/officeDocument/2006/customXml" ds:itemID="{8CE6E0B7-7A3D-480E-9AE0-ED9696F67209}">
+<ds:datastoreItem xmlns:ds="http://schemas.openxmlformats.org/officeDocument/2006/customXml" ds:itemID="{0AEF7CCC-64B8-4811-8326-811D02D0EB3A}">
   <ds:schemaRefs>
     <ds:schemaRef ds:uri="http://schemas.openxmlformats.org/officeDocument/2006/bibliography"/>
   </ds:schemaRefs>

</xml_diff>